<commit_message>
feat: VIN-381 - Ciclo de desenvolvimento da solução
</commit_message>
<xml_diff>
--- a/TCC/referencias.docx
+++ b/TCC/referencias.docx
@@ -137,6 +137,44 @@
         <w:pStyle w:val="CorpodaReferncia"/>
       </w:pPr>
       <w:r>
+        <w:t xml:space="preserve">ATLASSIAN. O Coach </w:t>
+      </w:r>
+      <w:proofErr w:type="spellStart"/>
+      <w:r>
+        <w:t>Agile</w:t>
+      </w:r>
+      <w:proofErr w:type="spellEnd"/>
+      <w:r>
+        <w:t xml:space="preserve">: manual rápido da </w:t>
+      </w:r>
+      <w:proofErr w:type="spellStart"/>
+      <w:r>
+        <w:t>A</w:t>
+      </w:r>
+      <w:r>
+        <w:t>tlassian</w:t>
+      </w:r>
+      <w:proofErr w:type="spellEnd"/>
+      <w:r>
+        <w:t xml:space="preserve"> para desenvolvimento com agilidade.</w:t>
+      </w:r>
+      <w:r>
+        <w:t xml:space="preserve"> </w:t>
+      </w:r>
+      <w:r>
+        <w:t>Disponível em: https://www.atlassian.com/br/agile. Acesso em: 27 mar. 2024.</w:t>
+      </w:r>
+    </w:p>
+    <w:p>
+      <w:pPr>
+        <w:pStyle w:val="CorpodaReferncia"/>
+      </w:pPr>
+    </w:p>
+    <w:p>
+      <w:pPr>
+        <w:pStyle w:val="CorpodaReferncia"/>
+      </w:pPr>
+      <w:r>
         <w:t>BARELLI, Suzana. Como serão os brindes de 2024? Estadão. São Paulo, p. 0-0. 02 jan. 2024. Disponível em: https://www.estadao.com.br/paladar/le-vin-filosofia/como-serao-os-brindes-de-2024/. Acesso em: 26 mar. 2024.</w:t>
       </w:r>
     </w:p>
@@ -149,13 +187,50 @@
       <w:pPr>
         <w:pStyle w:val="CorpodaReferncia"/>
       </w:pPr>
+      <w:r>
+        <w:t>CAROLI</w:t>
+      </w:r>
+      <w:r>
+        <w:t>, P</w:t>
+      </w:r>
+      <w:r>
+        <w:t>aulo</w:t>
+      </w:r>
+      <w:r>
+        <w:t>. Direto ao ponto: criando produtos de forma enxuta. São Paulo: Caso do Código, 2015.</w:t>
+      </w:r>
+    </w:p>
+    <w:p>
+      <w:pPr>
+        <w:pStyle w:val="CorpodaReferncia"/>
+      </w:pPr>
+    </w:p>
+    <w:p>
+      <w:pPr>
+        <w:pStyle w:val="CorpodaReferncia"/>
+      </w:pPr>
+      <w:r>
+        <w:t>CAROLI</w:t>
+      </w:r>
+      <w:r>
+        <w:t>, Paulo</w:t>
+      </w:r>
+      <w:r>
+        <w:t xml:space="preserve">. Lean </w:t>
+      </w:r>
       <w:proofErr w:type="spellStart"/>
       <w:r>
-        <w:t>Caroli</w:t>
+        <w:t>Inception</w:t>
       </w:r>
       <w:proofErr w:type="spellEnd"/>
       <w:r>
-        <w:t>, P. Direto ao ponto: criando produtos de forma enxuta. São Paulo: Caso do Código, 2015.</w:t>
+        <w:t>: saiba como alinhar pessoas e construir o produto certo</w:t>
+      </w:r>
+      <w:r>
+        <w:t>.</w:t>
+      </w:r>
+      <w:r>
+        <w:t xml:space="preserve"> 2022. Disponível em: https://caroli.org/lean-inception-3/. Acesso em: 28 mar. 2024.</w:t>
       </w:r>
     </w:p>
     <w:p>
@@ -291,6 +366,7 @@
         <w:pStyle w:val="CorpodaReferncia"/>
       </w:pPr>
       <w:r>
+        <w:lastRenderedPageBreak/>
         <w:t>OSTERWALDER, Alexander; PIGNEUR, Yves. Business Model Generation - Inovação em Modelos de Negócios: um manual para visionários, inovadores e revolucionários. Rio de Janeiro: Alta Books, 2011. 300 p.</w:t>
       </w:r>
     </w:p>
@@ -373,7 +449,6 @@
         <w:pStyle w:val="CorpodaReferncia"/>
       </w:pPr>
       <w:r>
-        <w:lastRenderedPageBreak/>
         <w:t xml:space="preserve">Pressman, R. S., Maxim, B, R. Engenharia de software: uma abordagem Profissional. </w:t>
       </w:r>
       <w:r>
@@ -392,6 +467,25 @@
       <w:pPr>
         <w:pStyle w:val="CorpodaReferncia"/>
       </w:pPr>
+      <w:r>
+        <w:t xml:space="preserve">SCHWABER, Ken; SUTHERLAND, Jeff. O Guia do Scrum: o guia definitivo para o </w:t>
+      </w:r>
+      <w:r>
+        <w:t>S</w:t>
+      </w:r>
+      <w:r>
+        <w:t>crum: as regras do jogo. 2020. Disponível em: https://scrumguides.org/docs/scrumguide/v2020/2020-Scrum-Guide-PortugueseBR-3.0.pdf. Acesso em: 27 mar. 2024.</w:t>
+      </w:r>
+    </w:p>
+    <w:p>
+      <w:pPr>
+        <w:pStyle w:val="CorpodaReferncia"/>
+      </w:pPr>
+    </w:p>
+    <w:p>
+      <w:pPr>
+        <w:pStyle w:val="CorpodaReferncia"/>
+      </w:pPr>
       <w:proofErr w:type="spellStart"/>
       <w:r>
         <w:t>Sommerville</w:t>
@@ -415,6 +509,30 @@
       <w:proofErr w:type="spellEnd"/>
       <w:r>
         <w:t xml:space="preserve"> do Brasil, 2018.</w:t>
+      </w:r>
+    </w:p>
+    <w:p>
+      <w:pPr>
+        <w:pStyle w:val="CorpodaReferncia"/>
+      </w:pPr>
+    </w:p>
+    <w:p>
+      <w:pPr>
+        <w:pStyle w:val="CorpodaReferncia"/>
+      </w:pPr>
+      <w:r>
+        <w:t xml:space="preserve">VERHEYEN, Gunther. Scrum - um guia de bolso: um companheiro de viagem inteligente. [S. L.]: </w:t>
+      </w:r>
+      <w:proofErr w:type="spellStart"/>
+      <w:r>
+        <w:t>Ullizee</w:t>
+      </w:r>
+      <w:proofErr w:type="spellEnd"/>
+      <w:r>
+        <w:t>-Inc, 2019. 112 p.</w:t>
+      </w:r>
+      <w:r>
+        <w:t xml:space="preserve"> Edição do Kindle</w:t>
       </w:r>
     </w:p>
     <w:p>

</xml_diff>

<commit_message>
feat: VIN-383 - arquitetura de software
</commit_message>
<xml_diff>
--- a/TCC/referencias.docx
+++ b/TCC/referencias.docx
@@ -137,26 +137,13 @@
         <w:pStyle w:val="CorpodaReferncia"/>
       </w:pPr>
       <w:r>
-        <w:t xml:space="preserve">ATLASSIAN. O Coach </w:t>
-      </w:r>
-      <w:proofErr w:type="spellStart"/>
-      <w:r>
-        <w:t>Agile</w:t>
-      </w:r>
-      <w:proofErr w:type="spellEnd"/>
-      <w:r>
-        <w:t xml:space="preserve">: manual rápido da </w:t>
-      </w:r>
-      <w:proofErr w:type="spellStart"/>
+        <w:t xml:space="preserve">ATLASSIAN. O Coach Agile: manual rápido da </w:t>
+      </w:r>
       <w:r>
         <w:t>A</w:t>
       </w:r>
       <w:r>
-        <w:t>tlassian</w:t>
-      </w:r>
-      <w:proofErr w:type="spellEnd"/>
-      <w:r>
-        <w:t xml:space="preserve"> para desenvolvimento com agilidade.</w:t>
+        <w:t>tlassian para desenvolvimento com agilidade.</w:t>
       </w:r>
       <w:r>
         <w:t xml:space="preserve"> </w:t>
@@ -175,7 +162,76 @@
         <w:pStyle w:val="CorpodaReferncia"/>
       </w:pPr>
       <w:r>
-        <w:t>BARELLI, Suzana. Como serão os brindes de 2024? Estadão. São Paulo, p. 0-0. 02 jan. 2024. Disponível em: https://www.estadao.com.br/paladar/le-vin-filosofia/como-serao-os-brindes-de-2024/. Acesso em: 26 mar. 2024.</w:t>
+        <w:t>AMADEU, Claudia Vicci (org.). Banco de dados. São Paulo, SP: Pearson, 2014. E-book. Disponível em: https://plataforma.bvirtual.com.br. Acesso em: 01 abr. 2024.</w:t>
+      </w:r>
+    </w:p>
+    <w:p>
+      <w:pPr>
+        <w:pStyle w:val="CorpodaReferncia"/>
+      </w:pPr>
+    </w:p>
+    <w:p>
+      <w:pPr>
+        <w:pStyle w:val="CorpodaReferncia"/>
+      </w:pPr>
+      <w:r>
+        <w:t>BARELLI, Suzana. Como serão os brindes de 2024? Estadão. São Paulo, 02 jan. 2024. Disponível em: https://www.estadao.com.br/paladar/le-vin-filosofia/como-serao-os-brindes-de-2024/. Acesso em: 26 mar. 2024.</w:t>
+      </w:r>
+    </w:p>
+    <w:p>
+      <w:pPr>
+        <w:pStyle w:val="CorpodaReferncia"/>
+      </w:pPr>
+    </w:p>
+    <w:p>
+      <w:pPr>
+        <w:pStyle w:val="CorpodaReferncia"/>
+      </w:pPr>
+      <w:r>
+        <w:t xml:space="preserve">BERTOLI, Michele. React design patterns and best practices: </w:t>
+      </w:r>
+      <w:r>
+        <w:t>Build modular applications that are easy to scale using the</w:t>
+      </w:r>
+      <w:r>
+        <w:t xml:space="preserve"> </w:t>
+      </w:r>
+      <w:r>
+        <w:t>most powerful components and design patterns that React</w:t>
+      </w:r>
+      <w:r>
+        <w:t xml:space="preserve"> </w:t>
+      </w:r>
+      <w:r>
+        <w:t>can offer you right now</w:t>
+      </w:r>
+      <w:r>
+        <w:t xml:space="preserve">. </w:t>
+      </w:r>
+      <w:r>
+        <w:t>Birmingham</w:t>
+      </w:r>
+      <w:r>
+        <w:t xml:space="preserve">, UK: </w:t>
+      </w:r>
+      <w:r>
+        <w:t>Packt Publishing Ltd</w:t>
+      </w:r>
+      <w:r>
+        <w:t>, 2017.</w:t>
+      </w:r>
+    </w:p>
+    <w:p>
+      <w:pPr>
+        <w:pStyle w:val="CorpodaReferncia"/>
+      </w:pPr>
+    </w:p>
+    <w:p>
+      <w:pPr>
+        <w:pStyle w:val="CorpodaReferncia"/>
+      </w:pPr>
+      <w:r>
+        <w:t>BREWER, Eric. CAP Twelve Years Later: how the "rules" have changed. Infoq. [S.I]. 30 maio 2012. Disponível em: https://www.infoq.com/articles/cap-twelve-years-later-how-the-rules-have-changed/. Acesso em: 01 abr. 2024.</w:t>
       </w:r>
     </w:p>
     <w:p>
@@ -197,7 +253,13 @@
         <w:t>aulo</w:t>
       </w:r>
       <w:r>
-        <w:t>. Direto ao ponto: criando produtos de forma enxuta. São Paulo: Caso do Código, 2015.</w:t>
+        <w:t>. Direto ao ponto: criando produtos de forma enxuta. São Paulo: Cas</w:t>
+      </w:r>
+      <w:r>
+        <w:t>a</w:t>
+      </w:r>
+      <w:r>
+        <w:t xml:space="preserve"> do Código, 2015.</w:t>
       </w:r>
     </w:p>
     <w:p>
@@ -216,15 +278,7 @@
         <w:t>, Paulo</w:t>
       </w:r>
       <w:r>
-        <w:t xml:space="preserve">. Lean </w:t>
-      </w:r>
-      <w:proofErr w:type="spellStart"/>
-      <w:r>
-        <w:t>Inception</w:t>
-      </w:r>
-      <w:proofErr w:type="spellEnd"/>
-      <w:r>
-        <w:t>: saiba como alinhar pessoas e construir o produto certo</w:t>
+        <w:t>. Lean Inception: saiba como alinhar pessoas e construir o produto certo</w:t>
       </w:r>
       <w:r>
         <w:t>.</w:t>
@@ -243,15 +297,7 @@
         <w:pStyle w:val="CorpodaReferncia"/>
       </w:pPr>
       <w:r>
-        <w:t xml:space="preserve">CAVIQUIOLI, Nara. Aplicativo para catalogar vinhos, você já baixou? </w:t>
-      </w:r>
-      <w:proofErr w:type="spellStart"/>
-      <w:r>
-        <w:t>Nsc</w:t>
-      </w:r>
-      <w:proofErr w:type="spellEnd"/>
-      <w:r>
-        <w:t xml:space="preserve"> Total. Porto Alegre, 24 mar. 2021. Disponível em: https://www.nsctotal.com.br/colunistas/nara-caviquioli/aplicativo-para-catalogar-vinhos-voce-ja-baixou. Acesso em: 27 mar. 2024.</w:t>
+        <w:t>CAVIQUIOLI, Nara. Aplicativo para catalogar vinhos, você já baixou? Nsc Total. Porto Alegre, 24 mar. 2021. Disponível em: https://www.nsctotal.com.br/colunistas/nara-caviquioli/aplicativo-para-catalogar-vinhos-voce-ja-baixou. Acesso em: 27 mar. 2024.</w:t>
       </w:r>
     </w:p>
     <w:p>
@@ -277,6 +323,33 @@
         <w:pStyle w:val="CorpodaReferncia"/>
       </w:pPr>
       <w:r>
+        <w:t>DATA SCIENCE ACADAMY. 10 Razões Que Explicam a Importância dos Bancos de Dados nos Dias de Hoje. 2023. Disponível em: https://blog.dsacademy.com.br/10-razoes-que-explicam-a-importancia-dos-bancos-de-dados-nos-dias-de-hoje/. Acesso em: 01 abr. 2024.</w:t>
+      </w:r>
+    </w:p>
+    <w:p>
+      <w:pPr>
+        <w:pStyle w:val="CorpodaReferncia"/>
+      </w:pPr>
+    </w:p>
+    <w:p>
+      <w:pPr>
+        <w:pStyle w:val="CorpodaReferncia"/>
+      </w:pPr>
+      <w:r>
+        <w:t>GOOGLE CLOUD. PostgreSQL x SQL Server: quais são as principais diferenças? 2024. Disponível em: https://cloud.google.com/learn/postgresql-vs-sql?hl=pt-br. Acesso em: 01 abr. 2024.</w:t>
+      </w:r>
+    </w:p>
+    <w:p>
+      <w:pPr>
+        <w:pStyle w:val="CorpodaReferncia"/>
+      </w:pPr>
+    </w:p>
+    <w:p>
+      <w:pPr>
+        <w:pStyle w:val="CorpodaReferncia"/>
+      </w:pPr>
+      <w:r>
+        <w:lastRenderedPageBreak/>
         <w:t>GORESNSTEIN, Ari. As expectativas para o mercado de vinhos para 2024. Exame. [S.I.], 03 fev. 2024. Disponível em: https://exame.com/casual/as-expectativas-para-o-mercado-de-vinhos-para-2024/. Acesso em: 26 mar. 2024.</w:t>
       </w:r>
     </w:p>
@@ -289,6 +362,11 @@
       <w:pPr>
         <w:pStyle w:val="CorpodaReferncia"/>
       </w:pPr>
+    </w:p>
+    <w:p>
+      <w:pPr>
+        <w:pStyle w:val="CorpodaReferncia"/>
+      </w:pPr>
       <w:r>
         <w:t>Lanari, R. 2020: um ano fora da curva (e dos vinhos). Exame, São Paulo, 14 dez. 2020. Disponível em: https://exame.com/casual/2020-um-ano-fora-da-curva-e-dos-vinhos/. Acesso em: 22 mar. 2024.</w:t>
       </w:r>
@@ -303,23 +381,70 @@
         <w:pStyle w:val="CorpodaReferncia"/>
       </w:pPr>
       <w:r>
-        <w:t xml:space="preserve">MAGALHÃES, Tatiana. E-commerce de vinhos: do digital ao </w:t>
-      </w:r>
-      <w:proofErr w:type="spellStart"/>
-      <w:r>
-        <w:t>phygital</w:t>
-      </w:r>
-      <w:proofErr w:type="spellEnd"/>
+        <w:t>MAGALHÃES, Tatiana. E-commerce de vinhos: do digital ao phygital. Winext. 12 maio 2022. Disponível em: https://www.wine-xt.com/pt-br/blog/2022/5/13/e-commerce-de-vinhos-do-digital-ao-phygital. Acesso em: 26 mar. 2024.</w:t>
+      </w:r>
+    </w:p>
+    <w:p>
+      <w:pPr>
+        <w:pStyle w:val="CorpodaReferncia"/>
+      </w:pPr>
+    </w:p>
+    <w:p>
+      <w:pPr>
+        <w:pStyle w:val="CorpodaReferncia"/>
+      </w:pPr>
+      <w:r>
+        <w:t>MALANDRINO, Pier-Jean. Architecture Patterns: backend for frontend (bff) pattern. 2023. Disponível em: https://medium.com/scub-lab/backend-for-frontend-bff-pattern-57de57683264. Acesso em: 02 abr. 2024.</w:t>
+      </w:r>
+    </w:p>
+    <w:p>
+      <w:pPr>
+        <w:pStyle w:val="CorpodaReferncia"/>
+      </w:pPr>
+    </w:p>
+    <w:p>
+      <w:pPr>
+        <w:pStyle w:val="CorpodaReferncia"/>
+      </w:pPr>
+      <w:r>
+        <w:t>MARTIN, Robert C.. The Clean Architecture. 2012. Disponível em: https://blog.cleancoder.com/uncle-bob/2012/08/13/the-clean-architecture.html. Acesso em: 02 abr. 2024.</w:t>
+      </w:r>
+    </w:p>
+    <w:p>
+      <w:pPr>
+        <w:pStyle w:val="CorpodaReferncia"/>
+      </w:pPr>
+    </w:p>
+    <w:p>
+      <w:pPr>
+        <w:pStyle w:val="CorpodaReferncia"/>
+      </w:pPr>
+      <w:r>
+        <w:t xml:space="preserve">MARTIN, Robert C.. </w:t>
+      </w:r>
+      <w:r>
+        <w:t>Solid Relevance</w:t>
+      </w:r>
       <w:r>
         <w:t xml:space="preserve">. </w:t>
       </w:r>
-      <w:proofErr w:type="spellStart"/>
-      <w:r>
-        <w:t>Winext</w:t>
-      </w:r>
-      <w:proofErr w:type="spellEnd"/>
-      <w:r>
-        <w:t>. 12 maio 2022. Disponível em: https://www.wine-xt.com/pt-br/blog/2022/5/13/e-commerce-de-vinhos-do-digital-ao-phygital. Acesso em: 26 mar. 2024.</w:t>
+      <w:r>
+        <w:t>2020</w:t>
+      </w:r>
+      <w:r>
+        <w:t xml:space="preserve">. Disponível em: </w:t>
+      </w:r>
+      <w:r>
+        <w:t>https://blog.cleancoder.com/uncle-bob/2020/10/18/Solid-Relevance.html</w:t>
+      </w:r>
+      <w:r>
+        <w:t>. Acesso em: 0</w:t>
+      </w:r>
+      <w:r>
+        <w:t>3</w:t>
+      </w:r>
+      <w:r>
+        <w:t xml:space="preserve"> abr. 2024.</w:t>
       </w:r>
     </w:p>
     <w:p>
@@ -345,191 +470,151 @@
         <w:pStyle w:val="CorpodaReferncia"/>
       </w:pPr>
       <w:r>
-        <w:t xml:space="preserve">OLIVEIRA, Marcio. TENDÊNCIAS NO MERCADO DO VINHO PARA 2024. </w:t>
-      </w:r>
-      <w:proofErr w:type="spellStart"/>
-      <w:r>
-        <w:t>Vinoticias</w:t>
-      </w:r>
-      <w:proofErr w:type="spellEnd"/>
-      <w:r>
-        <w:t>. [S.I.], 5 jan. 2024. Disponível em: https://www.vinoticias.com.br/post/tend%C3%AAncias-no-mercado-do-vinho-para-2024. Acesso em: 26 mar. 2024.</w:t>
-      </w:r>
-    </w:p>
-    <w:p>
-      <w:pPr>
-        <w:pStyle w:val="CorpodaReferncia"/>
-      </w:pPr>
-    </w:p>
-    <w:p>
-      <w:pPr>
-        <w:pStyle w:val="CorpodaReferncia"/>
-      </w:pPr>
+        <w:t>OLIVEIRA, Marcio. TENDÊNCIAS NO MERCADO DO VINHO PARA 2024. Vinoticias. [S.I.], 5 jan. 2024. Disponível em: https://www.vinoticias.com.br/post/tend%C3%AAncias-no-mercado-do-vinho-para-2024. Acesso em: 26 mar. 2024.</w:t>
+      </w:r>
+    </w:p>
+    <w:p>
+      <w:pPr>
+        <w:pStyle w:val="CorpodaReferncia"/>
+      </w:pPr>
+    </w:p>
+    <w:p>
+      <w:pPr>
+        <w:pStyle w:val="CorpodaReferncia"/>
+      </w:pPr>
+      <w:r>
+        <w:t>OSTERWALDER, Alexander; PIGNEUR, Yves. Business Model Generation - Inovação em Modelos de Negócios: um manual para visionários, inovadores e revolucionários. Rio de Janeiro: Alta Books, 2011. 300 p.</w:t>
+      </w:r>
+    </w:p>
+    <w:p>
+      <w:pPr>
+        <w:pStyle w:val="CorpodaReferncia"/>
+      </w:pPr>
+    </w:p>
+    <w:p>
+      <w:pPr>
+        <w:pStyle w:val="CorpodaReferncia"/>
+      </w:pPr>
+      <w:r>
+        <w:t>Ozbun, T. Wine industry in Brazil – statistics &amp; facts. Statista, Jan 10, 2024. Disponível em: https://www.statista.com/topics/5228/wine-industry-in-brazil/#topicOverview. Acesso em: 22 mar. 2024</w:t>
+      </w:r>
+      <w:r>
+        <w:t>.</w:t>
+      </w:r>
+    </w:p>
+    <w:p>
+      <w:pPr>
+        <w:pStyle w:val="CorpodaReferncia"/>
+      </w:pPr>
+    </w:p>
+    <w:p>
+      <w:pPr>
+        <w:pStyle w:val="CorpodaReferncia"/>
+      </w:pPr>
+      <w:r>
+        <w:t>POSTGRESQL. About. 2024. Disponível em: https://postgresql.org/about/. Acesso em: 01 abr. 2024.</w:t>
+      </w:r>
+    </w:p>
+    <w:p>
+      <w:pPr>
+        <w:pStyle w:val="CorpodaReferncia"/>
+      </w:pPr>
+    </w:p>
+    <w:p>
+      <w:pPr>
+        <w:pStyle w:val="CorpodaReferncia"/>
+      </w:pPr>
+      <w:r>
+        <w:t xml:space="preserve">Pressman, R. S., Maxim, B, R. Engenharia de software: uma abordagem Profissional. </w:t>
+      </w:r>
+      <w:r>
+        <w:t>9. ed. – Porto Alegre: AMGH, 2021</w:t>
+      </w:r>
+      <w:r>
+        <w:t>.</w:t>
+      </w:r>
+    </w:p>
+    <w:p>
+      <w:pPr>
+        <w:pStyle w:val="CorpodaReferncia"/>
+      </w:pPr>
+    </w:p>
+    <w:p>
+      <w:pPr>
+        <w:pStyle w:val="CorpodaReferncia"/>
+      </w:pPr>
+      <w:r>
+        <w:t xml:space="preserve">SCHWABER, Ken; SUTHERLAND, Jeff. O Guia do Scrum: o guia definitivo para o </w:t>
+      </w:r>
+      <w:r>
+        <w:t>S</w:t>
+      </w:r>
+      <w:r>
+        <w:t xml:space="preserve">crum: as regras do jogo. 2020. Disponível em: </w:t>
+      </w:r>
       <w:r>
         <w:lastRenderedPageBreak/>
-        <w:t>OSTERWALDER, Alexander; PIGNEUR, Yves. Business Model Generation - Inovação em Modelos de Negócios: um manual para visionários, inovadores e revolucionários. Rio de Janeiro: Alta Books, 2011. 300 p.</w:t>
-      </w:r>
-    </w:p>
-    <w:p>
-      <w:pPr>
-        <w:pStyle w:val="CorpodaReferncia"/>
-      </w:pPr>
-    </w:p>
-    <w:p>
-      <w:pPr>
-        <w:pStyle w:val="CorpodaReferncia"/>
-      </w:pPr>
-      <w:proofErr w:type="spellStart"/>
-      <w:r>
-        <w:t>Ozbun</w:t>
-      </w:r>
-      <w:proofErr w:type="spellEnd"/>
-      <w:r>
-        <w:t xml:space="preserve">, T. </w:t>
-      </w:r>
-      <w:proofErr w:type="spellStart"/>
-      <w:r>
-        <w:t>Wine</w:t>
-      </w:r>
-      <w:proofErr w:type="spellEnd"/>
-      <w:r>
-        <w:t xml:space="preserve"> </w:t>
-      </w:r>
-      <w:proofErr w:type="spellStart"/>
-      <w:r>
-        <w:t>industry</w:t>
-      </w:r>
-      <w:proofErr w:type="spellEnd"/>
-      <w:r>
-        <w:t xml:space="preserve"> in </w:t>
-      </w:r>
-      <w:proofErr w:type="spellStart"/>
-      <w:r>
-        <w:t>Brazil</w:t>
-      </w:r>
-      <w:proofErr w:type="spellEnd"/>
-      <w:r>
-        <w:t xml:space="preserve"> – </w:t>
-      </w:r>
-      <w:proofErr w:type="spellStart"/>
-      <w:r>
-        <w:t>statistics</w:t>
-      </w:r>
-      <w:proofErr w:type="spellEnd"/>
-      <w:r>
-        <w:t xml:space="preserve"> &amp; </w:t>
-      </w:r>
-      <w:proofErr w:type="spellStart"/>
-      <w:r>
-        <w:t>facts</w:t>
-      </w:r>
-      <w:proofErr w:type="spellEnd"/>
-      <w:r>
-        <w:t xml:space="preserve">. </w:t>
-      </w:r>
-      <w:proofErr w:type="spellStart"/>
-      <w:r>
-        <w:t>Statista</w:t>
-      </w:r>
-      <w:proofErr w:type="spellEnd"/>
-      <w:r>
-        <w:t>, Jan 10, 2024. Disponível em: https://www.statista.com/topics/5228/wine-industry-in-brazil/#topicOverview. Acesso em: 22 mar. 2024</w:t>
-      </w:r>
-      <w:r>
-        <w:t>.</w:t>
-      </w:r>
-    </w:p>
-    <w:p>
-      <w:pPr>
-        <w:pStyle w:val="CorpodaReferncia"/>
-      </w:pPr>
-    </w:p>
-    <w:p>
-      <w:pPr>
-        <w:pStyle w:val="CorpodaReferncia"/>
-      </w:pPr>
-      <w:r>
-        <w:t xml:space="preserve">Pressman, R. S., Maxim, B, R. Engenharia de software: uma abordagem Profissional. </w:t>
-      </w:r>
-      <w:r>
-        <w:t>9. ed. – Porto Alegre: AMGH, 2021</w:t>
-      </w:r>
-      <w:r>
-        <w:t>.</w:t>
-      </w:r>
-    </w:p>
-    <w:p>
-      <w:pPr>
-        <w:pStyle w:val="CorpodaReferncia"/>
-      </w:pPr>
-    </w:p>
-    <w:p>
-      <w:pPr>
-        <w:pStyle w:val="CorpodaReferncia"/>
-      </w:pPr>
-      <w:r>
-        <w:t xml:space="preserve">SCHWABER, Ken; SUTHERLAND, Jeff. O Guia do Scrum: o guia definitivo para o </w:t>
-      </w:r>
-      <w:r>
-        <w:t>S</w:t>
-      </w:r>
-      <w:r>
-        <w:t>crum: as regras do jogo. 2020. Disponível em: https://scrumguides.org/docs/scrumguide/v2020/2020-Scrum-Guide-PortugueseBR-3.0.pdf. Acesso em: 27 mar. 2024.</w:t>
-      </w:r>
-    </w:p>
-    <w:p>
-      <w:pPr>
-        <w:pStyle w:val="CorpodaReferncia"/>
-      </w:pPr>
-    </w:p>
-    <w:p>
-      <w:pPr>
-        <w:pStyle w:val="CorpodaReferncia"/>
-      </w:pPr>
-      <w:proofErr w:type="spellStart"/>
-      <w:r>
-        <w:t>Sommerville</w:t>
-      </w:r>
-      <w:proofErr w:type="spellEnd"/>
-      <w:r>
-        <w:t xml:space="preserve">, I. Engenharia de software. 10 </w:t>
-      </w:r>
-      <w:proofErr w:type="spellStart"/>
-      <w:r>
-        <w:t>ed</w:t>
-      </w:r>
-      <w:proofErr w:type="spellEnd"/>
-      <w:r>
-        <w:t xml:space="preserve">, São Paulo. Pearson </w:t>
-      </w:r>
-      <w:proofErr w:type="spellStart"/>
-      <w:r>
-        <w:t>Education</w:t>
-      </w:r>
-      <w:proofErr w:type="spellEnd"/>
-      <w:r>
-        <w:t xml:space="preserve"> do Brasil, 2018.</w:t>
-      </w:r>
-    </w:p>
-    <w:p>
-      <w:pPr>
-        <w:pStyle w:val="CorpodaReferncia"/>
-      </w:pPr>
-    </w:p>
-    <w:p>
-      <w:pPr>
-        <w:pStyle w:val="CorpodaReferncia"/>
-      </w:pPr>
-      <w:r>
-        <w:t xml:space="preserve">VERHEYEN, Gunther. Scrum - um guia de bolso: um companheiro de viagem inteligente. [S. L.]: </w:t>
-      </w:r>
-      <w:proofErr w:type="spellStart"/>
-      <w:r>
-        <w:t>Ullizee</w:t>
-      </w:r>
-      <w:proofErr w:type="spellEnd"/>
-      <w:r>
-        <w:t>-Inc, 2019. 112 p.</w:t>
+        <w:t>https://scrumguides.org/docs/scrumguide/v2020/2020-Scrum-Guide-PortugueseBR-3.0.pdf. Acesso em: 27 mar. 2024.</w:t>
+      </w:r>
+    </w:p>
+    <w:p>
+      <w:pPr>
+        <w:pStyle w:val="CorpodaReferncia"/>
+      </w:pPr>
+    </w:p>
+    <w:p>
+      <w:pPr>
+        <w:pStyle w:val="CorpodaReferncia"/>
+      </w:pPr>
+      <w:bookmarkStart w:id="1" w:name="_Hlk162857666"/>
+      <w:r>
+        <w:t>Singh</w:t>
+      </w:r>
+      <w:bookmarkEnd w:id="1"/>
+      <w:r>
+        <w:t xml:space="preserve">, </w:t>
+      </w:r>
+      <w:r>
+        <w:t>Karan Pratap. "System Design". Acesso em 1 de abril de 2024. GitHub. Disponível em: https://github.com/karanpratapsingh/system-design/blob/main/README.md.</w:t>
+      </w:r>
+    </w:p>
+    <w:p>
+      <w:pPr>
+        <w:pStyle w:val="CorpodaReferncia"/>
+      </w:pPr>
+    </w:p>
+    <w:p>
+      <w:pPr>
+        <w:pStyle w:val="CorpodaReferncia"/>
+      </w:pPr>
+      <w:r>
+        <w:t>SIMONYAN, Hayk. SQL Transactions and ACID Properties. Medium. San Francisco, Ca, p. 0-0. 08 mar. 2024. Disponível em: https://levelup.gitconnected.com/sql-transactions-and-acid-properties-bb5b670538f8. Acesso em: 01 abr. 2024.</w:t>
+      </w:r>
+    </w:p>
+    <w:p>
+      <w:pPr>
+        <w:pStyle w:val="CorpodaReferncia"/>
+      </w:pPr>
+    </w:p>
+    <w:p>
+      <w:pPr>
+        <w:pStyle w:val="CorpodaReferncia"/>
+      </w:pPr>
+      <w:r>
+        <w:t>Sommerville, I. Engenharia de software. 10 ed, São Paulo. Pearson Education do Brasil, 2018.</w:t>
+      </w:r>
+    </w:p>
+    <w:p>
+      <w:pPr>
+        <w:pStyle w:val="CorpodaReferncia"/>
+      </w:pPr>
+    </w:p>
+    <w:p>
+      <w:pPr>
+        <w:pStyle w:val="CorpodaReferncia"/>
+      </w:pPr>
+      <w:r>
+        <w:t>VERHEYEN, Gunther. Scrum - um guia de bolso: um companheiro de viagem inteligente. [S. L.]: Ullizee-Inc, 2019. 112 p.</w:t>
       </w:r>
       <w:r>
         <w:t xml:space="preserve"> Edição do Kindle</w:t>

</xml_diff>

<commit_message>
feat: VIN-384 - validacao da solucao
</commit_message>
<xml_diff>
--- a/TCC/referencias.docx
+++ b/TCC/referencias.docx
@@ -137,13 +137,26 @@
         <w:pStyle w:val="CorpodaReferncia"/>
       </w:pPr>
       <w:r>
-        <w:t xml:space="preserve">ATLASSIAN. O Coach Agile: manual rápido da </w:t>
-      </w:r>
+        <w:t xml:space="preserve">ATLASSIAN. O Coach </w:t>
+      </w:r>
+      <w:proofErr w:type="spellStart"/>
+      <w:r>
+        <w:t>Agile</w:t>
+      </w:r>
+      <w:proofErr w:type="spellEnd"/>
+      <w:r>
+        <w:t xml:space="preserve">: manual rápido da </w:t>
+      </w:r>
+      <w:proofErr w:type="spellStart"/>
       <w:r>
         <w:t>A</w:t>
       </w:r>
       <w:r>
-        <w:t>tlassian para desenvolvimento com agilidade.</w:t>
+        <w:t>tlassian</w:t>
+      </w:r>
+      <w:proofErr w:type="spellEnd"/>
+      <w:r>
+        <w:t xml:space="preserve"> para desenvolvimento com agilidade.</w:t>
       </w:r>
       <w:r>
         <w:t xml:space="preserve"> </w:t>
@@ -162,7 +175,44 @@
         <w:pStyle w:val="CorpodaReferncia"/>
       </w:pPr>
       <w:r>
-        <w:t>AMADEU, Claudia Vicci (org.). Banco de dados. São Paulo, SP: Pearson, 2014. E-book. Disponível em: https://plataforma.bvirtual.com.br. Acesso em: 01 abr. 2024.</w:t>
+        <w:t xml:space="preserve">AMADEU, Claudia </w:t>
+      </w:r>
+      <w:proofErr w:type="spellStart"/>
+      <w:r>
+        <w:t>Vicci</w:t>
+      </w:r>
+      <w:proofErr w:type="spellEnd"/>
+      <w:r>
+        <w:t xml:space="preserve"> (org.). Banco de dados. São Paulo, SP: Pearson, 2014. E-book. Disponível em: https://plataforma.bvirtual.com.br. Acesso em: 01 abr. 2024.</w:t>
+      </w:r>
+    </w:p>
+    <w:p>
+      <w:pPr>
+        <w:pStyle w:val="CorpodaReferncia"/>
+      </w:pPr>
+    </w:p>
+    <w:p>
+      <w:pPr>
+        <w:pStyle w:val="CorpodaReferncia"/>
+      </w:pPr>
+      <w:r>
+        <w:t>ANICHE, Mauricio. Test-</w:t>
+      </w:r>
+      <w:proofErr w:type="spellStart"/>
+      <w:r>
+        <w:t>Driven</w:t>
+      </w:r>
+      <w:proofErr w:type="spellEnd"/>
+      <w:r>
+        <w:t xml:space="preserve"> </w:t>
+      </w:r>
+      <w:proofErr w:type="spellStart"/>
+      <w:r>
+        <w:t>Development</w:t>
+      </w:r>
+      <w:proofErr w:type="spellEnd"/>
+      <w:r>
+        <w:t>: teste e design no mundo real. São Paulo: Casa do Código, 2017. 194 p.</w:t>
       </w:r>
     </w:p>
     <w:p>
@@ -188,23 +238,210 @@
         <w:pStyle w:val="CorpodaReferncia"/>
       </w:pPr>
       <w:r>
-        <w:t xml:space="preserve">BERTOLI, Michele. React design patterns and best practices: </w:t>
-      </w:r>
-      <w:r>
-        <w:t>Build modular applications that are easy to scale using the</w:t>
-      </w:r>
-      <w:r>
-        <w:t xml:space="preserve"> </w:t>
-      </w:r>
-      <w:r>
-        <w:t>most powerful components and design patterns that React</w:t>
-      </w:r>
-      <w:r>
-        <w:t xml:space="preserve"> </w:t>
-      </w:r>
-      <w:r>
-        <w:t>can offer you right now</w:t>
-      </w:r>
+        <w:t>BECK, Kent. TDD desenvolvimento guiado por testes. Porto Alegre: Bookman, 2010. 240 p.</w:t>
+      </w:r>
+    </w:p>
+    <w:p>
+      <w:pPr>
+        <w:pStyle w:val="CorpodaReferncia"/>
+      </w:pPr>
+    </w:p>
+    <w:p>
+      <w:pPr>
+        <w:pStyle w:val="CorpodaReferncia"/>
+      </w:pPr>
+      <w:r>
+        <w:t xml:space="preserve">BERTOLI, Michele. </w:t>
+      </w:r>
+      <w:proofErr w:type="spellStart"/>
+      <w:r>
+        <w:t>React</w:t>
+      </w:r>
+      <w:proofErr w:type="spellEnd"/>
+      <w:r>
+        <w:t xml:space="preserve"> design </w:t>
+      </w:r>
+      <w:proofErr w:type="spellStart"/>
+      <w:r>
+        <w:t>patterns</w:t>
+      </w:r>
+      <w:proofErr w:type="spellEnd"/>
+      <w:r>
+        <w:t xml:space="preserve"> </w:t>
+      </w:r>
+      <w:proofErr w:type="spellStart"/>
+      <w:r>
+        <w:t>and</w:t>
+      </w:r>
+      <w:proofErr w:type="spellEnd"/>
+      <w:r>
+        <w:t xml:space="preserve"> </w:t>
+      </w:r>
+      <w:proofErr w:type="spellStart"/>
+      <w:r>
+        <w:t>best</w:t>
+      </w:r>
+      <w:proofErr w:type="spellEnd"/>
+      <w:r>
+        <w:t xml:space="preserve"> </w:t>
+      </w:r>
+      <w:proofErr w:type="spellStart"/>
+      <w:r>
+        <w:t>practices</w:t>
+      </w:r>
+      <w:proofErr w:type="spellEnd"/>
+      <w:r>
+        <w:t xml:space="preserve">: Build modular </w:t>
+      </w:r>
+      <w:proofErr w:type="spellStart"/>
+      <w:r>
+        <w:t>applications</w:t>
+      </w:r>
+      <w:proofErr w:type="spellEnd"/>
+      <w:r>
+        <w:t xml:space="preserve"> </w:t>
+      </w:r>
+      <w:proofErr w:type="spellStart"/>
+      <w:r>
+        <w:t>that</w:t>
+      </w:r>
+      <w:proofErr w:type="spellEnd"/>
+      <w:r>
+        <w:t xml:space="preserve"> are </w:t>
+      </w:r>
+      <w:proofErr w:type="spellStart"/>
+      <w:r>
+        <w:t>easy</w:t>
+      </w:r>
+      <w:proofErr w:type="spellEnd"/>
+      <w:r>
+        <w:t xml:space="preserve"> </w:t>
+      </w:r>
+      <w:proofErr w:type="spellStart"/>
+      <w:r>
+        <w:t>to</w:t>
+      </w:r>
+      <w:proofErr w:type="spellEnd"/>
+      <w:r>
+        <w:t xml:space="preserve"> </w:t>
+      </w:r>
+      <w:proofErr w:type="spellStart"/>
+      <w:r>
+        <w:t>scale</w:t>
+      </w:r>
+      <w:proofErr w:type="spellEnd"/>
+      <w:r>
+        <w:t xml:space="preserve"> </w:t>
+      </w:r>
+      <w:proofErr w:type="spellStart"/>
+      <w:r>
+        <w:t>using</w:t>
+      </w:r>
+      <w:proofErr w:type="spellEnd"/>
+      <w:r>
+        <w:t xml:space="preserve"> </w:t>
+      </w:r>
+      <w:proofErr w:type="spellStart"/>
+      <w:r>
+        <w:t>the</w:t>
+      </w:r>
+      <w:proofErr w:type="spellEnd"/>
+      <w:r>
+        <w:t xml:space="preserve"> </w:t>
+      </w:r>
+      <w:proofErr w:type="spellStart"/>
+      <w:r>
+        <w:t>most</w:t>
+      </w:r>
+      <w:proofErr w:type="spellEnd"/>
+      <w:r>
+        <w:t xml:space="preserve"> </w:t>
+      </w:r>
+      <w:proofErr w:type="spellStart"/>
+      <w:r>
+        <w:t>powerful</w:t>
+      </w:r>
+      <w:proofErr w:type="spellEnd"/>
+      <w:r>
+        <w:t xml:space="preserve"> </w:t>
+      </w:r>
+      <w:proofErr w:type="spellStart"/>
+      <w:r>
+        <w:t>components</w:t>
+      </w:r>
+      <w:proofErr w:type="spellEnd"/>
+      <w:r>
+        <w:t xml:space="preserve"> </w:t>
+      </w:r>
+      <w:proofErr w:type="spellStart"/>
+      <w:r>
+        <w:t>and</w:t>
+      </w:r>
+      <w:proofErr w:type="spellEnd"/>
+      <w:r>
+        <w:t xml:space="preserve"> design </w:t>
+      </w:r>
+      <w:proofErr w:type="spellStart"/>
+      <w:r>
+        <w:t>patterns</w:t>
+      </w:r>
+      <w:proofErr w:type="spellEnd"/>
+      <w:r>
+        <w:t xml:space="preserve"> </w:t>
+      </w:r>
+      <w:proofErr w:type="spellStart"/>
+      <w:r>
+        <w:t>that</w:t>
+      </w:r>
+      <w:proofErr w:type="spellEnd"/>
+      <w:r>
+        <w:t xml:space="preserve"> </w:t>
+      </w:r>
+      <w:proofErr w:type="spellStart"/>
+      <w:r>
+        <w:t>React</w:t>
+      </w:r>
+      <w:proofErr w:type="spellEnd"/>
+      <w:r>
+        <w:t xml:space="preserve"> </w:t>
+      </w:r>
+      <w:proofErr w:type="spellStart"/>
+      <w:r>
+        <w:t>can</w:t>
+      </w:r>
+      <w:proofErr w:type="spellEnd"/>
+      <w:r>
+        <w:t xml:space="preserve"> </w:t>
+      </w:r>
+      <w:proofErr w:type="spellStart"/>
+      <w:r>
+        <w:t>offer</w:t>
+      </w:r>
+      <w:proofErr w:type="spellEnd"/>
+      <w:r>
+        <w:t xml:space="preserve"> </w:t>
+      </w:r>
+      <w:proofErr w:type="spellStart"/>
+      <w:r>
+        <w:t>you</w:t>
+      </w:r>
+      <w:proofErr w:type="spellEnd"/>
+      <w:r>
+        <w:t xml:space="preserve"> </w:t>
+      </w:r>
+      <w:proofErr w:type="spellStart"/>
+      <w:r>
+        <w:t>right</w:t>
+      </w:r>
+      <w:proofErr w:type="spellEnd"/>
+      <w:r>
+        <w:t xml:space="preserve"> </w:t>
+      </w:r>
+      <w:proofErr w:type="spellStart"/>
+      <w:r>
+        <w:t>now</w:t>
+      </w:r>
+      <w:proofErr w:type="spellEnd"/>
       <w:r>
         <w:t xml:space="preserve">. </w:t>
       </w:r>
@@ -214,8 +451,21 @@
       <w:r>
         <w:t xml:space="preserve">, UK: </w:t>
       </w:r>
-      <w:r>
-        <w:t>Packt Publishing Ltd</w:t>
+      <w:proofErr w:type="spellStart"/>
+      <w:r>
+        <w:t>Packt</w:t>
+      </w:r>
+      <w:proofErr w:type="spellEnd"/>
+      <w:r>
+        <w:t xml:space="preserve"> </w:t>
+      </w:r>
+      <w:proofErr w:type="spellStart"/>
+      <w:r>
+        <w:t>Publishing</w:t>
+      </w:r>
+      <w:proofErr w:type="spellEnd"/>
+      <w:r>
+        <w:t xml:space="preserve"> Ltd</w:t>
       </w:r>
       <w:r>
         <w:t>, 2017.</w:t>
@@ -231,7 +481,63 @@
         <w:pStyle w:val="CorpodaReferncia"/>
       </w:pPr>
       <w:r>
-        <w:t>BREWER, Eric. CAP Twelve Years Later: how the "rules" have changed. Infoq. [S.I]. 30 maio 2012. Disponível em: https://www.infoq.com/articles/cap-twelve-years-later-how-the-rules-have-changed/. Acesso em: 01 abr. 2024.</w:t>
+        <w:t xml:space="preserve">BREWER, Eric. CAP </w:t>
+      </w:r>
+      <w:proofErr w:type="spellStart"/>
+      <w:r>
+        <w:t>Twelve</w:t>
+      </w:r>
+      <w:proofErr w:type="spellEnd"/>
+      <w:r>
+        <w:t xml:space="preserve"> Years Later: </w:t>
+      </w:r>
+      <w:proofErr w:type="spellStart"/>
+      <w:r>
+        <w:t>how</w:t>
+      </w:r>
+      <w:proofErr w:type="spellEnd"/>
+      <w:r>
+        <w:t xml:space="preserve"> </w:t>
+      </w:r>
+      <w:proofErr w:type="spellStart"/>
+      <w:r>
+        <w:t>the</w:t>
+      </w:r>
+      <w:proofErr w:type="spellEnd"/>
+      <w:r>
+        <w:t xml:space="preserve"> "</w:t>
+      </w:r>
+      <w:proofErr w:type="spellStart"/>
+      <w:r>
+        <w:t>rules</w:t>
+      </w:r>
+      <w:proofErr w:type="spellEnd"/>
+      <w:r>
+        <w:t xml:space="preserve">" </w:t>
+      </w:r>
+      <w:proofErr w:type="spellStart"/>
+      <w:r>
+        <w:t>have</w:t>
+      </w:r>
+      <w:proofErr w:type="spellEnd"/>
+      <w:r>
+        <w:t xml:space="preserve"> </w:t>
+      </w:r>
+      <w:proofErr w:type="spellStart"/>
+      <w:r>
+        <w:t>changed</w:t>
+      </w:r>
+      <w:proofErr w:type="spellEnd"/>
+      <w:r>
+        <w:t xml:space="preserve">. </w:t>
+      </w:r>
+      <w:proofErr w:type="spellStart"/>
+      <w:r>
+        <w:t>Infoq</w:t>
+      </w:r>
+      <w:proofErr w:type="spellEnd"/>
+      <w:r>
+        <w:t>. [S.I]. 30 maio 2012. Disponível em: https://www.infoq.com/articles/cap-twelve-years-later-how-the-rules-have-changed/. Acesso em: 01 abr. 2024.</w:t>
       </w:r>
     </w:p>
     <w:p>
@@ -278,7 +584,15 @@
         <w:t>, Paulo</w:t>
       </w:r>
       <w:r>
-        <w:t>. Lean Inception: saiba como alinhar pessoas e construir o produto certo</w:t>
+        <w:t xml:space="preserve">. Lean </w:t>
+      </w:r>
+      <w:proofErr w:type="spellStart"/>
+      <w:r>
+        <w:t>Inception</w:t>
+      </w:r>
+      <w:proofErr w:type="spellEnd"/>
+      <w:r>
+        <w:t>: saiba como alinhar pessoas e construir o produto certo</w:t>
       </w:r>
       <w:r>
         <w:t>.</w:t>
@@ -297,7 +611,15 @@
         <w:pStyle w:val="CorpodaReferncia"/>
       </w:pPr>
       <w:r>
-        <w:t>CAVIQUIOLI, Nara. Aplicativo para catalogar vinhos, você já baixou? Nsc Total. Porto Alegre, 24 mar. 2021. Disponível em: https://www.nsctotal.com.br/colunistas/nara-caviquioli/aplicativo-para-catalogar-vinhos-voce-ja-baixou. Acesso em: 27 mar. 2024.</w:t>
+        <w:t xml:space="preserve">CAVIQUIOLI, Nara. Aplicativo para catalogar vinhos, você já baixou? </w:t>
+      </w:r>
+      <w:proofErr w:type="spellStart"/>
+      <w:r>
+        <w:t>Nsc</w:t>
+      </w:r>
+      <w:proofErr w:type="spellEnd"/>
+      <w:r>
+        <w:t xml:space="preserve"> Total. Porto Alegre, 24 mar. 2021. Disponível em: https://www.nsctotal.com.br/colunistas/nara-caviquioli/aplicativo-para-catalogar-vinhos-voce-ja-baixou. Acesso em: 27 mar. 2024.</w:t>
       </w:r>
     </w:p>
     <w:p>
@@ -323,7 +645,11 @@
         <w:pStyle w:val="CorpodaReferncia"/>
       </w:pPr>
       <w:r>
-        <w:t>DATA SCIENCE ACADAMY. 10 Razões Que Explicam a Importância dos Bancos de Dados nos Dias de Hoje. 2023. Disponível em: https://blog.dsacademy.com.br/10-razoes-que-explicam-a-importancia-dos-bancos-de-dados-nos-dias-de-hoje/. Acesso em: 01 abr. 2024.</w:t>
+        <w:t>DATA SCIENCE ACADAMY. 10 Razões Que Explicam a Importância dos Bancos de Dados nos Dias de Hoje. 2023. Disponível em: https://blog.dsacademy.com.br/10-</w:t>
+      </w:r>
+      <w:r>
+        <w:lastRenderedPageBreak/>
+        <w:t>razoes-que-explicam-a-importancia-dos-bancos-de-dados-nos-dias-de-hoje/. Acesso em: 01 abr. 2024.</w:t>
       </w:r>
     </w:p>
     <w:p>
@@ -349,7 +675,6 @@
         <w:pStyle w:val="CorpodaReferncia"/>
       </w:pPr>
       <w:r>
-        <w:lastRenderedPageBreak/>
         <w:t>GORESNSTEIN, Ari. As expectativas para o mercado de vinhos para 2024. Exame. [S.I.], 03 fev. 2024. Disponível em: https://exame.com/casual/as-expectativas-para-o-mercado-de-vinhos-para-2024/. Acesso em: 26 mar. 2024.</w:t>
       </w:r>
     </w:p>
@@ -381,53 +706,159 @@
         <w:pStyle w:val="CorpodaReferncia"/>
       </w:pPr>
       <w:r>
-        <w:t>MAGALHÃES, Tatiana. E-commerce de vinhos: do digital ao phygital. Winext. 12 maio 2022. Disponível em: https://www.wine-xt.com/pt-br/blog/2022/5/13/e-commerce-de-vinhos-do-digital-ao-phygital. Acesso em: 26 mar. 2024.</w:t>
-      </w:r>
-    </w:p>
-    <w:p>
-      <w:pPr>
-        <w:pStyle w:val="CorpodaReferncia"/>
-      </w:pPr>
-    </w:p>
-    <w:p>
-      <w:pPr>
-        <w:pStyle w:val="CorpodaReferncia"/>
-      </w:pPr>
-      <w:r>
-        <w:t>MALANDRINO, Pier-Jean. Architecture Patterns: backend for frontend (bff) pattern. 2023. Disponível em: https://medium.com/scub-lab/backend-for-frontend-bff-pattern-57de57683264. Acesso em: 02 abr. 2024.</w:t>
-      </w:r>
-    </w:p>
-    <w:p>
-      <w:pPr>
-        <w:pStyle w:val="CorpodaReferncia"/>
-      </w:pPr>
-    </w:p>
-    <w:p>
-      <w:pPr>
-        <w:pStyle w:val="CorpodaReferncia"/>
-      </w:pPr>
-      <w:r>
-        <w:t>MARTIN, Robert C.. The Clean Architecture. 2012. Disponível em: https://blog.cleancoder.com/uncle-bob/2012/08/13/the-clean-architecture.html. Acesso em: 02 abr. 2024.</w:t>
-      </w:r>
-    </w:p>
-    <w:p>
-      <w:pPr>
-        <w:pStyle w:val="CorpodaReferncia"/>
-      </w:pPr>
-    </w:p>
-    <w:p>
-      <w:pPr>
-        <w:pStyle w:val="CorpodaReferncia"/>
-      </w:pPr>
-      <w:r>
-        <w:t xml:space="preserve">MARTIN, Robert C.. </w:t>
-      </w:r>
-      <w:r>
-        <w:t>Solid Relevance</w:t>
-      </w:r>
+        <w:t xml:space="preserve">MAGALHÃES, Tatiana. E-commerce de vinhos: do digital ao </w:t>
+      </w:r>
+      <w:proofErr w:type="spellStart"/>
+      <w:r>
+        <w:t>phygital</w:t>
+      </w:r>
+      <w:proofErr w:type="spellEnd"/>
       <w:r>
         <w:t xml:space="preserve">. </w:t>
       </w:r>
+      <w:proofErr w:type="spellStart"/>
+      <w:r>
+        <w:t>Winext</w:t>
+      </w:r>
+      <w:proofErr w:type="spellEnd"/>
+      <w:r>
+        <w:t>. 12 maio 2022. Disponível em: https://www.wine-xt.com/pt-br/blog/2022/5/13/e-commerce-de-vinhos-do-digital-ao-phygital. Acesso em: 26 mar. 2024.</w:t>
+      </w:r>
+    </w:p>
+    <w:p>
+      <w:pPr>
+        <w:pStyle w:val="CorpodaReferncia"/>
+      </w:pPr>
+    </w:p>
+    <w:p>
+      <w:pPr>
+        <w:pStyle w:val="CorpodaReferncia"/>
+      </w:pPr>
+      <w:r>
+        <w:t xml:space="preserve">MALANDRINO, </w:t>
+      </w:r>
+      <w:proofErr w:type="spellStart"/>
+      <w:r>
+        <w:t>Pier</w:t>
+      </w:r>
+      <w:proofErr w:type="spellEnd"/>
+      <w:r>
+        <w:t xml:space="preserve">-Jean. </w:t>
+      </w:r>
+      <w:proofErr w:type="spellStart"/>
+      <w:r>
+        <w:t>Architecture</w:t>
+      </w:r>
+      <w:proofErr w:type="spellEnd"/>
+      <w:r>
+        <w:t xml:space="preserve"> </w:t>
+      </w:r>
+      <w:proofErr w:type="spellStart"/>
+      <w:r>
+        <w:t>Patterns</w:t>
+      </w:r>
+      <w:proofErr w:type="spellEnd"/>
+      <w:r>
+        <w:t xml:space="preserve">: </w:t>
+      </w:r>
+      <w:proofErr w:type="spellStart"/>
+      <w:r>
+        <w:t>backend</w:t>
+      </w:r>
+      <w:proofErr w:type="spellEnd"/>
+      <w:r>
+        <w:t xml:space="preserve"> for </w:t>
+      </w:r>
+      <w:proofErr w:type="spellStart"/>
+      <w:r>
+        <w:t>frontend</w:t>
+      </w:r>
+      <w:proofErr w:type="spellEnd"/>
+      <w:r>
+        <w:t xml:space="preserve"> (</w:t>
+      </w:r>
+      <w:proofErr w:type="spellStart"/>
+      <w:r>
+        <w:t>bff</w:t>
+      </w:r>
+      <w:proofErr w:type="spellEnd"/>
+      <w:r>
+        <w:t xml:space="preserve">) </w:t>
+      </w:r>
+      <w:proofErr w:type="spellStart"/>
+      <w:r>
+        <w:t>pattern</w:t>
+      </w:r>
+      <w:proofErr w:type="spellEnd"/>
+      <w:r>
+        <w:t>. 2023. Disponível em: https://medium.com/scub-lab/backend-for-frontend-bff-pattern-57de57683264. Acesso em: 02 abr. 2024.</w:t>
+      </w:r>
+    </w:p>
+    <w:p>
+      <w:pPr>
+        <w:pStyle w:val="CorpodaReferncia"/>
+      </w:pPr>
+    </w:p>
+    <w:p>
+      <w:pPr>
+        <w:pStyle w:val="CorpodaReferncia"/>
+      </w:pPr>
+      <w:r>
+        <w:t xml:space="preserve">MARTIN, Robert </w:t>
+      </w:r>
+      <w:proofErr w:type="gramStart"/>
+      <w:r>
+        <w:t>C..</w:t>
+      </w:r>
+      <w:proofErr w:type="gramEnd"/>
+      <w:r>
+        <w:t xml:space="preserve"> The Clean </w:t>
+      </w:r>
+      <w:proofErr w:type="spellStart"/>
+      <w:r>
+        <w:t>Architecture</w:t>
+      </w:r>
+      <w:proofErr w:type="spellEnd"/>
+      <w:r>
+        <w:t>. 2012. Disponível em: https://blog.cleancoder.com/uncle-bob/2012/08/13/the-clean-architecture.html. Acesso em: 02 abr. 2024.</w:t>
+      </w:r>
+    </w:p>
+    <w:p>
+      <w:pPr>
+        <w:pStyle w:val="CorpodaReferncia"/>
+      </w:pPr>
+    </w:p>
+    <w:p>
+      <w:pPr>
+        <w:pStyle w:val="CorpodaReferncia"/>
+      </w:pPr>
+      <w:r>
+        <w:t xml:space="preserve">MARTIN, Robert </w:t>
+      </w:r>
+      <w:proofErr w:type="gramStart"/>
+      <w:r>
+        <w:t>C..</w:t>
+      </w:r>
+      <w:proofErr w:type="gramEnd"/>
+      <w:r>
+        <w:t xml:space="preserve"> </w:t>
+      </w:r>
+      <w:proofErr w:type="spellStart"/>
+      <w:r>
+        <w:t>Solid</w:t>
+      </w:r>
+      <w:proofErr w:type="spellEnd"/>
+      <w:r>
+        <w:t xml:space="preserve"> </w:t>
+      </w:r>
+      <w:proofErr w:type="spellStart"/>
+      <w:r>
+        <w:t>Relevance</w:t>
+      </w:r>
+      <w:proofErr w:type="spellEnd"/>
+      <w:r>
+        <w:t xml:space="preserve">. </w:t>
+      </w:r>
       <w:r>
         <w:t>2020</w:t>
       </w:r>
@@ -470,7 +901,15 @@
         <w:pStyle w:val="CorpodaReferncia"/>
       </w:pPr>
       <w:r>
-        <w:t>OLIVEIRA, Marcio. TENDÊNCIAS NO MERCADO DO VINHO PARA 2024. Vinoticias. [S.I.], 5 jan. 2024. Disponível em: https://www.vinoticias.com.br/post/tend%C3%AAncias-no-mercado-do-vinho-para-2024. Acesso em: 26 mar. 2024.</w:t>
+        <w:t xml:space="preserve">OLIVEIRA, Marcio. TENDÊNCIAS NO MERCADO DO VINHO PARA 2024. </w:t>
+      </w:r>
+      <w:proofErr w:type="spellStart"/>
+      <w:r>
+        <w:t>Vinoticias</w:t>
+      </w:r>
+      <w:proofErr w:type="spellEnd"/>
+      <w:r>
+        <w:t>. [S.I.], 5 jan. 2024. Disponível em: https://www.vinoticias.com.br/post/tend%C3%AAncias-no-mercado-do-vinho-para-2024. Acesso em: 26 mar. 2024.</w:t>
       </w:r>
     </w:p>
     <w:p>
@@ -495,8 +934,61 @@
       <w:pPr>
         <w:pStyle w:val="CorpodaReferncia"/>
       </w:pPr>
-      <w:r>
-        <w:t>Ozbun, T. Wine industry in Brazil – statistics &amp; facts. Statista, Jan 10, 2024. Disponível em: https://www.statista.com/topics/5228/wine-industry-in-brazil/#topicOverview. Acesso em: 22 mar. 2024</w:t>
+      <w:proofErr w:type="spellStart"/>
+      <w:r>
+        <w:t>Ozbun</w:t>
+      </w:r>
+      <w:proofErr w:type="spellEnd"/>
+      <w:r>
+        <w:t xml:space="preserve">, T. </w:t>
+      </w:r>
+      <w:proofErr w:type="spellStart"/>
+      <w:r>
+        <w:t>Wine</w:t>
+      </w:r>
+      <w:proofErr w:type="spellEnd"/>
+      <w:r>
+        <w:t xml:space="preserve"> </w:t>
+      </w:r>
+      <w:proofErr w:type="spellStart"/>
+      <w:r>
+        <w:t>industry</w:t>
+      </w:r>
+      <w:proofErr w:type="spellEnd"/>
+      <w:r>
+        <w:t xml:space="preserve"> in </w:t>
+      </w:r>
+      <w:proofErr w:type="spellStart"/>
+      <w:r>
+        <w:t>Brazil</w:t>
+      </w:r>
+      <w:proofErr w:type="spellEnd"/>
+      <w:r>
+        <w:t xml:space="preserve"> – </w:t>
+      </w:r>
+      <w:proofErr w:type="spellStart"/>
+      <w:r>
+        <w:t>statistics</w:t>
+      </w:r>
+      <w:proofErr w:type="spellEnd"/>
+      <w:r>
+        <w:t xml:space="preserve"> &amp; </w:t>
+      </w:r>
+      <w:proofErr w:type="spellStart"/>
+      <w:r>
+        <w:t>facts</w:t>
+      </w:r>
+      <w:proofErr w:type="spellEnd"/>
+      <w:r>
+        <w:t xml:space="preserve">. </w:t>
+      </w:r>
+      <w:proofErr w:type="spellStart"/>
+      <w:r>
+        <w:t>Statista</w:t>
+      </w:r>
+      <w:proofErr w:type="spellEnd"/>
+      <w:r>
+        <w:t>, Jan 10, 2024. Disponível em: https://www.statista.com/topics/5228/wine-industry-in-brazil/#topicOverview. Acesso em: 22 mar. 2024</w:t>
       </w:r>
       <w:r>
         <w:t>.</w:t>
@@ -512,7 +1004,15 @@
         <w:pStyle w:val="CorpodaReferncia"/>
       </w:pPr>
       <w:r>
-        <w:t>POSTGRESQL. About. 2024. Disponível em: https://postgresql.org/about/. Acesso em: 01 abr. 2024.</w:t>
+        <w:t xml:space="preserve">POSTGRESQL. </w:t>
+      </w:r>
+      <w:proofErr w:type="spellStart"/>
+      <w:r>
+        <w:t>About</w:t>
+      </w:r>
+      <w:proofErr w:type="spellEnd"/>
+      <w:r>
+        <w:t>. 2024. Disponível em: https://postgresql.org/about/. Acesso em: 01 abr. 2024.</w:t>
       </w:r>
     </w:p>
     <w:p>
@@ -550,11 +1050,7 @@
         <w:t>S</w:t>
       </w:r>
       <w:r>
-        <w:t xml:space="preserve">crum: as regras do jogo. 2020. Disponível em: </w:t>
-      </w:r>
-      <w:r>
-        <w:lastRenderedPageBreak/>
-        <w:t>https://scrumguides.org/docs/scrumguide/v2020/2020-Scrum-Guide-PortugueseBR-3.0.pdf. Acesso em: 27 mar. 2024.</w:t>
+        <w:t>crum: as regras do jogo. 2020. Disponível em: https://scrumguides.org/docs/scrumguide/v2020/2020-Scrum-Guide-PortugueseBR-3.0.pdf. Acesso em: 27 mar. 2024.</w:t>
       </w:r>
     </w:p>
     <w:p>
@@ -575,46 +1071,115 @@
         <w:t xml:space="preserve">, </w:t>
       </w:r>
       <w:r>
-        <w:t>Karan Pratap. "System Design". Acesso em 1 de abril de 2024. GitHub. Disponível em: https://github.com/karanpratapsingh/system-design/blob/main/README.md.</w:t>
-      </w:r>
-    </w:p>
-    <w:p>
-      <w:pPr>
-        <w:pStyle w:val="CorpodaReferncia"/>
-      </w:pPr>
-    </w:p>
-    <w:p>
-      <w:pPr>
-        <w:pStyle w:val="CorpodaReferncia"/>
-      </w:pPr>
-      <w:r>
-        <w:t>SIMONYAN, Hayk. SQL Transactions and ACID Properties. Medium. San Francisco, Ca, p. 0-0. 08 mar. 2024. Disponível em: https://levelup.gitconnected.com/sql-transactions-and-acid-properties-bb5b670538f8. Acesso em: 01 abr. 2024.</w:t>
-      </w:r>
-    </w:p>
-    <w:p>
-      <w:pPr>
-        <w:pStyle w:val="CorpodaReferncia"/>
-      </w:pPr>
-    </w:p>
-    <w:p>
-      <w:pPr>
-        <w:pStyle w:val="CorpodaReferncia"/>
-      </w:pPr>
-      <w:r>
-        <w:t>Sommerville, I. Engenharia de software. 10 ed, São Paulo. Pearson Education do Brasil, 2018.</w:t>
-      </w:r>
-    </w:p>
-    <w:p>
-      <w:pPr>
-        <w:pStyle w:val="CorpodaReferncia"/>
-      </w:pPr>
-    </w:p>
-    <w:p>
-      <w:pPr>
-        <w:pStyle w:val="CorpodaReferncia"/>
-      </w:pPr>
-      <w:r>
-        <w:t>VERHEYEN, Gunther. Scrum - um guia de bolso: um companheiro de viagem inteligente. [S. L.]: Ullizee-Inc, 2019. 112 p.</w:t>
+        <w:t xml:space="preserve">Karan </w:t>
+      </w:r>
+      <w:proofErr w:type="spellStart"/>
+      <w:r>
+        <w:t>Pratap</w:t>
+      </w:r>
+      <w:proofErr w:type="spellEnd"/>
+      <w:r>
+        <w:t>. "System Design". Acesso em 1 de abril de 2024. GitHub. Disponível em: https://github.com/karanpratapsingh/system-design/blob/main/README.md.</w:t>
+      </w:r>
+    </w:p>
+    <w:p>
+      <w:pPr>
+        <w:pStyle w:val="CorpodaReferncia"/>
+      </w:pPr>
+    </w:p>
+    <w:p>
+      <w:pPr>
+        <w:pStyle w:val="CorpodaReferncia"/>
+      </w:pPr>
+      <w:r>
+        <w:t xml:space="preserve">SIMONYAN, </w:t>
+      </w:r>
+      <w:proofErr w:type="spellStart"/>
+      <w:r>
+        <w:t>Hayk</w:t>
+      </w:r>
+      <w:proofErr w:type="spellEnd"/>
+      <w:r>
+        <w:t xml:space="preserve">. SQL </w:t>
+      </w:r>
+      <w:proofErr w:type="spellStart"/>
+      <w:r>
+        <w:t>Transactions</w:t>
+      </w:r>
+      <w:proofErr w:type="spellEnd"/>
+      <w:r>
+        <w:t xml:space="preserve"> </w:t>
+      </w:r>
+      <w:proofErr w:type="spellStart"/>
+      <w:r>
+        <w:t>and</w:t>
+      </w:r>
+      <w:proofErr w:type="spellEnd"/>
+      <w:r>
+        <w:t xml:space="preserve"> ACID Properties. </w:t>
+      </w:r>
+      <w:proofErr w:type="spellStart"/>
+      <w:r>
+        <w:t>Medium</w:t>
+      </w:r>
+      <w:proofErr w:type="spellEnd"/>
+      <w:r>
+        <w:t>. San Francisco, Ca, p. 0-0. 08 mar. 2024. Disponível em: https://levelup.gitconnected.com/sql-transactions-and-acid-properties-bb5b670538f8. Acesso em: 01 abr. 2024.</w:t>
+      </w:r>
+    </w:p>
+    <w:p>
+      <w:pPr>
+        <w:pStyle w:val="CorpodaReferncia"/>
+      </w:pPr>
+    </w:p>
+    <w:p>
+      <w:pPr>
+        <w:pStyle w:val="CorpodaReferncia"/>
+      </w:pPr>
+      <w:proofErr w:type="spellStart"/>
+      <w:r>
+        <w:t>Sommerville</w:t>
+      </w:r>
+      <w:proofErr w:type="spellEnd"/>
+      <w:r>
+        <w:t xml:space="preserve">, I. Engenharia de software. 10 </w:t>
+      </w:r>
+      <w:proofErr w:type="spellStart"/>
+      <w:r>
+        <w:t>ed</w:t>
+      </w:r>
+      <w:proofErr w:type="spellEnd"/>
+      <w:r>
+        <w:t xml:space="preserve">, São Paulo. Pearson </w:t>
+      </w:r>
+      <w:proofErr w:type="spellStart"/>
+      <w:r>
+        <w:t>Education</w:t>
+      </w:r>
+      <w:proofErr w:type="spellEnd"/>
+      <w:r>
+        <w:t xml:space="preserve"> do Brasil, 2018.</w:t>
+      </w:r>
+    </w:p>
+    <w:p>
+      <w:pPr>
+        <w:pStyle w:val="CorpodaReferncia"/>
+      </w:pPr>
+    </w:p>
+    <w:p>
+      <w:pPr>
+        <w:pStyle w:val="CorpodaReferncia"/>
+      </w:pPr>
+      <w:r>
+        <w:t xml:space="preserve">VERHEYEN, Gunther. Scrum - um guia de bolso: um companheiro de viagem inteligente. [S. L.]: </w:t>
+      </w:r>
+      <w:proofErr w:type="spellStart"/>
+      <w:r>
+        <w:t>Ullizee</w:t>
+      </w:r>
+      <w:proofErr w:type="spellEnd"/>
+      <w:r>
+        <w:t>-Inc, 2019. 112 p.</w:t>
       </w:r>
       <w:r>
         <w:t xml:space="preserve"> Edição do Kindle</w:t>

</xml_diff>